<commit_message>
cleaned academicDigital. To do: fSocialMedia, and save CSVs
</commit_message>
<xml_diff>
--- a/gp_progress.docx
+++ b/gp_progress.docx
@@ -14,10 +14,7 @@
         <w:t>Initial bullet point</w:t>
       </w:r>
       <w:r>
-        <w:t xml:space="preserve"> (  </w:t>
-      </w:r>
-      <w:r>
-        <w:t>“</w:t>
+        <w:t xml:space="preserve"> (  “</w:t>
       </w:r>
       <w:r>
         <w:rPr>
@@ -28,10 +25,7 @@
         <w:t>.</w:t>
       </w:r>
       <w:r>
-        <w:t>”</w:t>
-      </w:r>
-      <w:r>
-        <w:t xml:space="preserve">  For pasting code)</w:t>
+        <w:t>”  For pasting code)</w:t>
       </w:r>
       <w:r>
         <w:t xml:space="preserve"> (make your paper in same format as ANN</w:t>
@@ -418,7 +412,19 @@
         <w:t xml:space="preserve"> </w:t>
       </w:r>
       <w:r>
-        <w:t xml:space="preserve">Using fastdup to clean academicDigitan &amp; fSocialMedia </w:t>
+        <w:t>Dataset_preprocessing_part_3.ipynb for :</w:t>
+      </w:r>
+      <w:r>
+        <w:t xml:space="preserve"> clean</w:t>
+      </w:r>
+      <w:r>
+        <w:t>ing</w:t>
+      </w:r>
+      <w:r>
+        <w:t xml:space="preserve"> academicDigitan &amp; fSocialMedia</w:t>
+      </w:r>
+      <w:r>
+        <w:t>:</w:t>
       </w:r>
     </w:p>
     <w:p>
@@ -430,6 +436,30 @@
         </w:numPr>
       </w:pPr>
       <w:r>
+        <w:t>Manually cleaning by reordering images based on ratio and number of words criteria</w:t>
+      </w:r>
+    </w:p>
+    <w:p>
+      <w:pPr>
+        <w:pStyle w:val="ListParagraph"/>
+        <w:numPr>
+          <w:ilvl w:val="1"/>
+          <w:numId w:val="1"/>
+        </w:numPr>
+      </w:pPr>
+      <w:r>
+        <w:t>Fastdup:</w:t>
+      </w:r>
+    </w:p>
+    <w:p>
+      <w:pPr>
+        <w:pStyle w:val="ListParagraph"/>
+        <w:numPr>
+          <w:ilvl w:val="2"/>
+          <w:numId w:val="1"/>
+        </w:numPr>
+      </w:pPr>
+      <w:r>
         <w:t>Outliers</w:t>
       </w:r>
     </w:p>
@@ -437,11 +467,12 @@
       <w:pPr>
         <w:pStyle w:val="ListParagraph"/>
         <w:numPr>
-          <w:ilvl w:val="1"/>
-          <w:numId w:val="1"/>
-        </w:numPr>
-      </w:pPr>
-      <w:r>
+          <w:ilvl w:val="2"/>
+          <w:numId w:val="1"/>
+        </w:numPr>
+      </w:pPr>
+      <w:r>
+        <w:lastRenderedPageBreak/>
         <w:t>Mean image (dark, bright metrics)</w:t>
       </w:r>
     </w:p>

</xml_diff>

<commit_message>
split trainModel to make test and history related logic in other functions, and fixed loss details (softmax and logging) for PL model. to do: train
</commit_message>
<xml_diff>
--- a/gp_progress.docx
+++ b/gp_progress.docx
@@ -14,7 +14,11 @@
         <w:t>Initial bullet point</w:t>
       </w:r>
       <w:r>
-        <w:t xml:space="preserve"> (  “</w:t>
+        <w:t xml:space="preserve"> </w:t>
+      </w:r>
+      <w:proofErr w:type="gramStart"/>
+      <w:r>
+        <w:t>(  “</w:t>
       </w:r>
       <w:r>
         <w:rPr>
@@ -25,7 +29,11 @@
         <w:t>.</w:t>
       </w:r>
       <w:r>
-        <w:t>”  For pasting code)</w:t>
+        <w:t>”</w:t>
+      </w:r>
+      <w:proofErr w:type="gramEnd"/>
+      <w:r>
+        <w:t xml:space="preserve">  For pasting code)</w:t>
       </w:r>
       <w:r>
         <w:t xml:space="preserve"> (make your paper in same format as ANN</w:t>
@@ -46,8 +54,13 @@
         </w:numPr>
       </w:pPr>
       <w:r>
-        <w:t>Managing a mamba environment that includes pip packages</w:t>
-      </w:r>
+        <w:t xml:space="preserve">Managing a mamba environment that includes pip </w:t>
+      </w:r>
+      <w:proofErr w:type="gramStart"/>
+      <w:r>
+        <w:t>packages</w:t>
+      </w:r>
+      <w:proofErr w:type="gramEnd"/>
     </w:p>
     <w:p>
       <w:pPr>
@@ -58,7 +71,31 @@
         </w:numPr>
       </w:pPr>
       <w:r>
-        <w:t>Unless there’s a specific reason not do so, always try to mamba install packages instead of using pip, as mamba can’t detect pip packages when checking for already installed packages. For example, if you pip install package “A==1.24”, then mamba install “A==1.21”, you’ll see that in both “mamba list” output and “environment.yml” exported file, only “A==1.24” is visible under “pypi” distribution. Moreover, “A==1.21” will not be visible until you pip uninstall “A==1.24”.</w:t>
+        <w:t xml:space="preserve">Unless there’s a specific reason </w:t>
+      </w:r>
+      <w:proofErr w:type="gramStart"/>
+      <w:r>
+        <w:t>not do</w:t>
+      </w:r>
+      <w:proofErr w:type="gramEnd"/>
+      <w:r>
+        <w:t xml:space="preserve"> so, always try to mamba install packages instead of using pip, as mamba can’t detect pip packages when checking for already installed packages. For example, if you pip install package “A==1.24”, then mamba install “A==1.21”, you’ll see that in both “mamba list” output and “</w:t>
+      </w:r>
+      <w:proofErr w:type="spellStart"/>
+      <w:r>
+        <w:t>environment.yml</w:t>
+      </w:r>
+      <w:proofErr w:type="spellEnd"/>
+      <w:r>
+        <w:t>” exported file, only “A==1.24” is visible under “</w:t>
+      </w:r>
+      <w:proofErr w:type="spellStart"/>
+      <w:r>
+        <w:t>pypi</w:t>
+      </w:r>
+      <w:proofErr w:type="spellEnd"/>
+      <w:r>
+        <w:t>” distribution. Moreover, “A==1.21” will not be visible until you pip uninstall “A==1.24”.</w:t>
       </w:r>
     </w:p>
     <w:p>
@@ -82,7 +119,11 @@
         </w:numPr>
       </w:pPr>
       <w:r>
-        <w:t xml:space="preserve">Therefore, the file </w:t>
+        <w:t xml:space="preserve">Therefore, the </w:t>
+      </w:r>
+      <w:proofErr w:type="gramStart"/>
+      <w:r>
+        <w:t xml:space="preserve">file </w:t>
       </w:r>
       <w:r>
         <w:t xml:space="preserve"> </w:t>
@@ -90,6 +131,7 @@
       <w:r>
         <w:t>“</w:t>
       </w:r>
+      <w:proofErr w:type="gramEnd"/>
       <w:r>
         <w:rPr>
           <w:rFonts w:ascii="Courier New" w:hAnsi="Courier New" w:cs="Courier New"/>
@@ -102,7 +144,15 @@
         <w:t>”</w:t>
       </w:r>
       <w:r>
-        <w:t>, which requires “pipdeptree” library,</w:t>
+        <w:t>, which requires “</w:t>
+      </w:r>
+      <w:proofErr w:type="spellStart"/>
+      <w:r>
+        <w:t>pipdeptree</w:t>
+      </w:r>
+      <w:proofErr w:type="spellEnd"/>
+      <w:r>
+        <w:t>” library,</w:t>
       </w:r>
       <w:r>
         <w:t xml:space="preserve"> is aimed at showing dependencies/required by packages of passed packages and also listing leaf packages. Demonstration of this python script is shown in the </w:t>
@@ -260,7 +310,15 @@
         </w:numPr>
       </w:pPr>
       <w:r>
-        <w:t>The aforementioned python script is related to clean uninstallation process, but regarding installation, o</w:t>
+        <w:t xml:space="preserve">The </w:t>
+      </w:r>
+      <w:proofErr w:type="gramStart"/>
+      <w:r>
+        <w:t>aforementioned python</w:t>
+      </w:r>
+      <w:proofErr w:type="gramEnd"/>
+      <w:r>
+        <w:t xml:space="preserve"> script is related to clean uninstallation process, but regarding installation, o</w:t>
       </w:r>
       <w:r>
         <w:t>ur goal is to minimize the packages installed by pip, as mamba manages dependency tracking better than pip. Now, suppose you want to get library ‘a’, then</w:t>
@@ -281,8 +339,13 @@
         </w:numPr>
       </w:pPr>
       <w:r>
-        <w:t>Check if it has suitable mamba install command</w:t>
-      </w:r>
+        <w:t xml:space="preserve">Check if it has suitable mamba install </w:t>
+      </w:r>
+      <w:proofErr w:type="gramStart"/>
+      <w:r>
+        <w:t>command</w:t>
+      </w:r>
+      <w:proofErr w:type="gramEnd"/>
     </w:p>
     <w:p>
       <w:pPr>
@@ -305,52 +368,116 @@
           <w:sz w:val="18"/>
           <w:szCs w:val="18"/>
         </w:rPr>
-        <w:t>pip install fastdup --dry-run</w:t>
-      </w:r>
-      <w:r>
-        <w:t>”</w:t>
-      </w:r>
-      <w:r>
-        <w:br/>
-        <w:t>“</w:t>
-      </w:r>
+        <w:t xml:space="preserve">pip install </w:t>
+      </w:r>
+      <w:proofErr w:type="spellStart"/>
       <w:r>
         <w:rPr>
           <w:rFonts w:ascii="Courier New" w:hAnsi="Courier New" w:cs="Courier New"/>
           <w:sz w:val="18"/>
           <w:szCs w:val="18"/>
         </w:rPr>
-        <w:t>Would install fastdup-1.4 opencv-python-headless-4.7.0.72 requests-2.28.1 sentry-sdk-1.24.0</w:t>
-      </w:r>
-      <w:r>
-        <w:t>”</w:t>
-      </w:r>
-    </w:p>
-    <w:p>
-      <w:pPr>
-        <w:pStyle w:val="ListParagraph"/>
-        <w:numPr>
-          <w:ilvl w:val="2"/>
-          <w:numId w:val="1"/>
-        </w:numPr>
-      </w:pPr>
-      <w:r>
-        <w:t xml:space="preserve">Then, try to get these dependencies using </w:t>
-      </w:r>
-      <w:r>
-        <w:t>mamba first like this example commands:</w:t>
-      </w:r>
-      <w:r>
-        <w:br/>
-        <w:t>“</w:t>
-      </w:r>
+        <w:t>fastdup</w:t>
+      </w:r>
+      <w:proofErr w:type="spellEnd"/>
       <w:r>
         <w:rPr>
           <w:rFonts w:ascii="Courier New" w:hAnsi="Courier New" w:cs="Courier New"/>
           <w:sz w:val="18"/>
           <w:szCs w:val="18"/>
         </w:rPr>
-        <w:t>mamba install -c fastai opencv-python-headless==4.7.0.72</w:t>
+        <w:t xml:space="preserve"> --dry-run</w:t>
+      </w:r>
+      <w:r>
+        <w:t>”</w:t>
+      </w:r>
+      <w:r>
+        <w:br/>
+        <w:t>“</w:t>
+      </w:r>
+      <w:r>
+        <w:rPr>
+          <w:rFonts w:ascii="Courier New" w:hAnsi="Courier New" w:cs="Courier New"/>
+          <w:sz w:val="18"/>
+          <w:szCs w:val="18"/>
+        </w:rPr>
+        <w:t>Would install fastdup-1.4 opencv-python-headless-4.7.0.72 requests-2.28.1 sentry-sdk-1.24.</w:t>
+      </w:r>
+      <w:proofErr w:type="gramStart"/>
+      <w:r>
+        <w:rPr>
+          <w:rFonts w:ascii="Courier New" w:hAnsi="Courier New" w:cs="Courier New"/>
+          <w:sz w:val="18"/>
+          <w:szCs w:val="18"/>
+        </w:rPr>
+        <w:t>0</w:t>
+      </w:r>
+      <w:proofErr w:type="gramEnd"/>
+      <w:r>
+        <w:t>”</w:t>
+      </w:r>
+    </w:p>
+    <w:p>
+      <w:pPr>
+        <w:pStyle w:val="ListParagraph"/>
+        <w:numPr>
+          <w:ilvl w:val="2"/>
+          <w:numId w:val="1"/>
+        </w:numPr>
+      </w:pPr>
+      <w:r>
+        <w:t xml:space="preserve">Then, try to get these dependencies using </w:t>
+      </w:r>
+      <w:r>
+        <w:t>mamba first like this example commands:</w:t>
+      </w:r>
+      <w:r>
+        <w:br/>
+        <w:t>“</w:t>
+      </w:r>
+      <w:r>
+        <w:rPr>
+          <w:rFonts w:ascii="Courier New" w:hAnsi="Courier New" w:cs="Courier New"/>
+          <w:sz w:val="18"/>
+          <w:szCs w:val="18"/>
+        </w:rPr>
+        <w:t xml:space="preserve">mamba install -c </w:t>
+      </w:r>
+      <w:proofErr w:type="spellStart"/>
+      <w:r>
+        <w:rPr>
+          <w:rFonts w:ascii="Courier New" w:hAnsi="Courier New" w:cs="Courier New"/>
+          <w:sz w:val="18"/>
+          <w:szCs w:val="18"/>
+        </w:rPr>
+        <w:t>fastai</w:t>
+      </w:r>
+      <w:proofErr w:type="spellEnd"/>
+      <w:r>
+        <w:rPr>
+          <w:rFonts w:ascii="Courier New" w:hAnsi="Courier New" w:cs="Courier New"/>
+          <w:sz w:val="18"/>
+          <w:szCs w:val="18"/>
+        </w:rPr>
+        <w:t xml:space="preserve"> </w:t>
+      </w:r>
+      <w:proofErr w:type="spellStart"/>
+      <w:r>
+        <w:rPr>
+          <w:rFonts w:ascii="Courier New" w:hAnsi="Courier New" w:cs="Courier New"/>
+          <w:sz w:val="18"/>
+          <w:szCs w:val="18"/>
+        </w:rPr>
+        <w:t>opencv</w:t>
+      </w:r>
+      <w:proofErr w:type="spellEnd"/>
+      <w:r>
+        <w:rPr>
+          <w:rFonts w:ascii="Courier New" w:hAnsi="Courier New" w:cs="Courier New"/>
+          <w:sz w:val="18"/>
+          <w:szCs w:val="18"/>
+        </w:rPr>
+        <w:t>-python-headless==4.7.0.72</w:t>
       </w:r>
       <w:r>
         <w:t>”</w:t>
@@ -372,10 +499,50 @@
       </w:r>
       <w:r>
         <w:br/>
-        <w:t xml:space="preserve">Now, “fastdup” and “sentry-sdk” with the updated version “1.24.0” are currently not found as conda packages, so </w:t>
-      </w:r>
-      <w:r>
-        <w:t xml:space="preserve">either get them using pip, or get an older version of “sentry-sdk” (this option is possible in our specific example, as the  “fastdup” states that any “sentry-sdk” version is allowed, as seen in </w:t>
+        <w:t>Now, “</w:t>
+      </w:r>
+      <w:proofErr w:type="spellStart"/>
+      <w:r>
+        <w:t>fastdup</w:t>
+      </w:r>
+      <w:proofErr w:type="spellEnd"/>
+      <w:r>
+        <w:t>” and “sentry-</w:t>
+      </w:r>
+      <w:proofErr w:type="spellStart"/>
+      <w:r>
+        <w:t>sdk</w:t>
+      </w:r>
+      <w:proofErr w:type="spellEnd"/>
+      <w:r>
+        <w:t xml:space="preserve">” with the updated version “1.24.0” are currently not found as conda packages, so </w:t>
+      </w:r>
+      <w:r>
+        <w:t>either get them using pip, or get an older version of “sentry-</w:t>
+      </w:r>
+      <w:proofErr w:type="spellStart"/>
+      <w:r>
+        <w:t>sdk</w:t>
+      </w:r>
+      <w:proofErr w:type="spellEnd"/>
+      <w:r>
+        <w:t>” (this option is possible in our specific example, as the  “</w:t>
+      </w:r>
+      <w:proofErr w:type="spellStart"/>
+      <w:r>
+        <w:t>fastdup</w:t>
+      </w:r>
+      <w:proofErr w:type="spellEnd"/>
+      <w:r>
+        <w:t>” states that any “sentry-</w:t>
+      </w:r>
+      <w:proofErr w:type="spellStart"/>
+      <w:r>
+        <w:t>sdk</w:t>
+      </w:r>
+      <w:proofErr w:type="spellEnd"/>
+      <w:r>
+        <w:t xml:space="preserve">” version is allowed, as seen in </w:t>
       </w:r>
       <w:r>
         <w:rPr>
@@ -412,7 +579,15 @@
         <w:t xml:space="preserve"> </w:t>
       </w:r>
       <w:r>
-        <w:t>Dataset_preprocessing_part_3.ipynb for :</w:t>
+        <w:t>Dataset_preprocessing_part_</w:t>
+      </w:r>
+      <w:proofErr w:type="gramStart"/>
+      <w:r>
+        <w:t>3.ipynb</w:t>
+      </w:r>
+      <w:proofErr w:type="gramEnd"/>
+      <w:r>
+        <w:t xml:space="preserve"> for :</w:t>
       </w:r>
       <w:r>
         <w:t xml:space="preserve"> clean</w:t>
@@ -421,8 +596,21 @@
         <w:t>ing</w:t>
       </w:r>
       <w:r>
-        <w:t xml:space="preserve"> academicDigitan &amp; fSocialMedia</w:t>
-      </w:r>
+        <w:t xml:space="preserve"> </w:t>
+      </w:r>
+      <w:proofErr w:type="spellStart"/>
+      <w:r>
+        <w:t>academicDigitan</w:t>
+      </w:r>
+      <w:proofErr w:type="spellEnd"/>
+      <w:r>
+        <w:t xml:space="preserve"> &amp; </w:t>
+      </w:r>
+      <w:proofErr w:type="spellStart"/>
+      <w:r>
+        <w:t>fSocialMedia</w:t>
+      </w:r>
+      <w:proofErr w:type="spellEnd"/>
       <w:r>
         <w:t>:</w:t>
       </w:r>
@@ -436,8 +624,13 @@
         </w:numPr>
       </w:pPr>
       <w:r>
-        <w:t>Manually cleaning by reordering images based on ratio and number of words criteria</w:t>
-      </w:r>
+        <w:t xml:space="preserve">Manually cleaning by reordering images based on ratio and number of words </w:t>
+      </w:r>
+      <w:proofErr w:type="gramStart"/>
+      <w:r>
+        <w:t>criteria</w:t>
+      </w:r>
+      <w:proofErr w:type="gramEnd"/>
     </w:p>
     <w:p>
       <w:pPr>
@@ -447,8 +640,13 @@
           <w:numId w:val="1"/>
         </w:numPr>
       </w:pPr>
-      <w:r>
-        <w:t>Fastdup:</w:t>
+      <w:proofErr w:type="spellStart"/>
+      <w:r>
+        <w:t>Fastdup</w:t>
+      </w:r>
+      <w:proofErr w:type="spellEnd"/>
+      <w:r>
+        <w:t>:</w:t>
       </w:r>
     </w:p>
     <w:p>
@@ -481,6 +679,198 @@
         <w:pStyle w:val="ListParagraph"/>
         <w:numPr>
           <w:ilvl w:val="0"/>
+          <w:numId w:val="1"/>
+        </w:numPr>
+      </w:pPr>
+      <w:r>
+        <w:t xml:space="preserve">Steps to enhance time </w:t>
+      </w:r>
+      <w:proofErr w:type="gramStart"/>
+      <w:r>
+        <w:t>performance</w:t>
+      </w:r>
+      <w:proofErr w:type="gramEnd"/>
+    </w:p>
+    <w:p>
+      <w:pPr>
+        <w:pStyle w:val="ListParagraph"/>
+        <w:numPr>
+          <w:ilvl w:val="1"/>
+          <w:numId w:val="1"/>
+        </w:numPr>
+      </w:pPr>
+      <w:r>
+        <w:t>Pin memory, affected much (almost double speed)</w:t>
+      </w:r>
+    </w:p>
+    <w:p>
+      <w:pPr>
+        <w:pStyle w:val="ListParagraph"/>
+        <w:numPr>
+          <w:ilvl w:val="1"/>
+          <w:numId w:val="1"/>
+        </w:numPr>
+      </w:pPr>
+      <w:r>
+        <w:t>Workers, made it consistent (same speed across batches)</w:t>
+      </w:r>
+    </w:p>
+    <w:p>
+      <w:pPr>
+        <w:pStyle w:val="ListParagraph"/>
+        <w:numPr>
+          <w:ilvl w:val="1"/>
+          <w:numId w:val="1"/>
+        </w:numPr>
+      </w:pPr>
+      <w:r>
+        <w:t xml:space="preserve">Profiler </w:t>
+      </w:r>
+      <w:r>
+        <w:sym w:font="Wingdings" w:char="F0E0"/>
+      </w:r>
+      <w:r>
+        <w:t xml:space="preserve"> biggest problem in train</w:t>
+      </w:r>
+    </w:p>
+    <w:p>
+      <w:pPr>
+        <w:pStyle w:val="ListParagraph"/>
+        <w:numPr>
+          <w:ilvl w:val="1"/>
+          <w:numId w:val="1"/>
+        </w:numPr>
+      </w:pPr>
+      <w:r>
+        <w:t>Decreasing params from 19.</w:t>
+      </w:r>
+      <w:r>
+        <w:t>8</w:t>
+      </w:r>
+      <w:r>
+        <w:t xml:space="preserve"> million to around 9 </w:t>
+      </w:r>
+      <w:r>
+        <w:sym w:font="Wingdings" w:char="F0E0"/>
+      </w:r>
+      <w:r>
+        <w:t xml:space="preserve"> didn’t affect </w:t>
+      </w:r>
+      <w:proofErr w:type="gramStart"/>
+      <w:r>
+        <w:t>much</w:t>
+      </w:r>
+      <w:proofErr w:type="gramEnd"/>
+    </w:p>
+    <w:p>
+      <w:pPr>
+        <w:pStyle w:val="ListParagraph"/>
+        <w:numPr>
+          <w:ilvl w:val="0"/>
+          <w:numId w:val="1"/>
+        </w:numPr>
+      </w:pPr>
+      <w:r>
+        <w:t>Steps to prevent always classifying same label (label 0 for example instead of label 1)</w:t>
+      </w:r>
+    </w:p>
+    <w:p>
+      <w:pPr>
+        <w:pStyle w:val="ListParagraph"/>
+        <w:numPr>
+          <w:ilvl w:val="1"/>
+          <w:numId w:val="1"/>
+        </w:numPr>
+      </w:pPr>
+      <w:proofErr w:type="spellStart"/>
+      <w:proofErr w:type="gramStart"/>
+      <w:r>
+        <w:t>CrossEntropyLoss</w:t>
+      </w:r>
+      <w:proofErr w:type="spellEnd"/>
+      <w:r>
+        <w:t>(</w:t>
+      </w:r>
+      <w:proofErr w:type="spellStart"/>
+      <w:proofErr w:type="gramEnd"/>
+      <w:r>
+        <w:t>y_pred_without_softmax</w:t>
+      </w:r>
+      <w:proofErr w:type="spellEnd"/>
+      <w:r>
+        <w:t xml:space="preserve">, </w:t>
+      </w:r>
+      <w:proofErr w:type="spellStart"/>
+      <w:r>
+        <w:t>y_true</w:t>
+      </w:r>
+      <w:proofErr w:type="spellEnd"/>
+      <w:r>
+        <w:t xml:space="preserve">) instead of </w:t>
+      </w:r>
+      <w:proofErr w:type="spellStart"/>
+      <w:r>
+        <w:t>CrossEntropyLoss</w:t>
+      </w:r>
+      <w:proofErr w:type="spellEnd"/>
+      <w:r>
+        <w:t>(</w:t>
+      </w:r>
+      <w:proofErr w:type="spellStart"/>
+      <w:r>
+        <w:t>y_pred</w:t>
+      </w:r>
+      <w:proofErr w:type="spellEnd"/>
+      <w:r>
+        <w:t xml:space="preserve">, </w:t>
+      </w:r>
+      <w:proofErr w:type="spellStart"/>
+      <w:r>
+        <w:t>y_true</w:t>
+      </w:r>
+      <w:proofErr w:type="spellEnd"/>
+      <w:r>
+        <w:t>)</w:t>
+      </w:r>
+    </w:p>
+    <w:p>
+      <w:pPr>
+        <w:pStyle w:val="ListParagraph"/>
+        <w:numPr>
+          <w:ilvl w:val="1"/>
+          <w:numId w:val="1"/>
+        </w:numPr>
+      </w:pPr>
+      <w:r>
+        <w:t>Possibly (didn’t try it yet): change learning rate</w:t>
+      </w:r>
+      <w:r>
+        <w:t xml:space="preserve"> </w:t>
+      </w:r>
+      <w:r>
+        <w:br/>
+        <w:t>source:</w:t>
+      </w:r>
+      <w:r>
+        <w:br/>
+      </w:r>
+      <w:hyperlink r:id="rId8" w:history="1">
+        <w:r>
+          <w:rPr>
+            <w:rStyle w:val="Hyperlink"/>
+          </w:rPr>
+          <w:t>https://discuss.pytorch.org/t/why-am-i-getting-same-output-values-for-every-single-data-in-my-ann-model-for-multi-class-classification/57760/2</w:t>
+        </w:r>
+      </w:hyperlink>
+      <w:r>
+        <w:t xml:space="preserve"> </w:t>
+      </w:r>
+    </w:p>
+    <w:p>
+      <w:pPr>
+        <w:pStyle w:val="ListParagraph"/>
+        <w:numPr>
+          <w:ilvl w:val="1"/>
           <w:numId w:val="1"/>
         </w:numPr>
       </w:pPr>
@@ -1031,6 +1421,29 @@
       <w:contextualSpacing/>
     </w:pPr>
   </w:style>
+  <w:style w:type="character" w:styleId="Hyperlink">
+    <w:name w:val="Hyperlink"/>
+    <w:basedOn w:val="DefaultParagraphFont"/>
+    <w:uiPriority w:val="99"/>
+    <w:unhideWhenUsed/>
+    <w:rsid w:val="003A69CB"/>
+    <w:rPr>
+      <w:color w:val="0563C1" w:themeColor="hyperlink"/>
+      <w:u w:val="single"/>
+    </w:rPr>
+  </w:style>
+  <w:style w:type="character" w:styleId="UnresolvedMention">
+    <w:name w:val="Unresolved Mention"/>
+    <w:basedOn w:val="DefaultParagraphFont"/>
+    <w:uiPriority w:val="99"/>
+    <w:semiHidden/>
+    <w:unhideWhenUsed/>
+    <w:rsid w:val="003A69CB"/>
+    <w:rPr>
+      <w:color w:val="605E5C"/>
+      <w:shd w:val="clear" w:color="auto" w:fill="E1DFDD"/>
+    </w:rPr>
+  </w:style>
 </w:styles>
 </file>
 

</xml_diff>